<commit_message>
A4: C24 updated report 80% done
</commit_message>
<xml_diff>
--- a/ConcurrencyA4/report.docx
+++ b/ConcurrencyA4/report.docx
@@ -334,7 +334,7 @@
           <w:r>
             <w:fldChar w:fldCharType="separate"/>
           </w:r>
-          <w:hyperlink w:anchor="_Toc20654303" w:history="1">
+          <w:hyperlink w:anchor="_Toc20670035" w:history="1">
             <w:r>
               <w:rPr>
                 <w:rStyle w:val="Hyperlink"/>
@@ -361,7 +361,7 @@
                 <w:noProof/>
                 <w:webHidden/>
               </w:rPr>
-              <w:instrText xml:space="preserve"> PAGEREF _Toc20654303 \h </w:instrText>
+              <w:instrText xml:space="preserve"> PAGEREF _Toc20670035 \h </w:instrText>
             </w:r>
             <w:r>
               <w:rPr>
@@ -403,7 +403,7 @@
               <w:noProof/>
             </w:rPr>
           </w:pPr>
-          <w:hyperlink w:anchor="_Toc20654304" w:history="1">
+          <w:hyperlink w:anchor="_Toc20670036" w:history="1">
             <w:r>
               <w:rPr>
                 <w:rStyle w:val="Hyperlink"/>
@@ -430,7 +430,7 @@
                 <w:noProof/>
                 <w:webHidden/>
               </w:rPr>
-              <w:instrText xml:space="preserve"> PAGEREF _Toc20654304 \h </w:instrText>
+              <w:instrText xml:space="preserve"> PAGEREF _Toc20670036 \h </w:instrText>
             </w:r>
             <w:r>
               <w:rPr>
@@ -472,7 +472,7 @@
               <w:noProof/>
             </w:rPr>
           </w:pPr>
-          <w:hyperlink w:anchor="_Toc20654305" w:history="1">
+          <w:hyperlink w:anchor="_Toc20670037" w:history="1">
             <w:r>
               <w:rPr>
                 <w:rStyle w:val="Hyperlink"/>
@@ -499,7 +499,7 @@
                 <w:noProof/>
                 <w:webHidden/>
               </w:rPr>
-              <w:instrText xml:space="preserve"> PAGEREF _Toc20654305 \h </w:instrText>
+              <w:instrText xml:space="preserve"> PAGEREF _Toc20670037 \h </w:instrText>
             </w:r>
             <w:r>
               <w:rPr>
@@ -541,7 +541,7 @@
               <w:noProof/>
             </w:rPr>
           </w:pPr>
-          <w:hyperlink w:anchor="_Toc20654306" w:history="1">
+          <w:hyperlink w:anchor="_Toc20670038" w:history="1">
             <w:r>
               <w:rPr>
                 <w:rStyle w:val="Hyperlink"/>
@@ -568,7 +568,7 @@
                 <w:noProof/>
                 <w:webHidden/>
               </w:rPr>
-              <w:instrText xml:space="preserve"> PAGEREF _Toc20654306 \h </w:instrText>
+              <w:instrText xml:space="preserve"> PAGEREF _Toc20670038 \h </w:instrText>
             </w:r>
             <w:r>
               <w:rPr>
@@ -610,7 +610,7 @@
               <w:noProof/>
             </w:rPr>
           </w:pPr>
-          <w:hyperlink w:anchor="_Toc20654307" w:history="1">
+          <w:hyperlink w:anchor="_Toc20670039" w:history="1">
             <w:r>
               <w:rPr>
                 <w:rStyle w:val="Hyperlink"/>
@@ -637,7 +637,7 @@
                 <w:noProof/>
                 <w:webHidden/>
               </w:rPr>
-              <w:instrText xml:space="preserve"> PAGEREF _Toc20654307 \h </w:instrText>
+              <w:instrText xml:space="preserve"> PAGEREF _Toc20670039 \h </w:instrText>
             </w:r>
             <w:r>
               <w:rPr>
@@ -658,6 +658,489 @@
                 <w:webHidden/>
               </w:rPr>
               <w:t>4</w:t>
+            </w:r>
+            <w:r>
+              <w:rPr>
+                <w:noProof/>
+                <w:webHidden/>
+              </w:rPr>
+              <w:fldChar w:fldCharType="end"/>
+            </w:r>
+          </w:hyperlink>
+        </w:p>
+        <w:p>
+          <w:pPr>
+            <w:pStyle w:val="TOC2"/>
+            <w:tabs>
+              <w:tab w:val="right" w:leader="dot" w:pos="9350"/>
+            </w:tabs>
+            <w:rPr>
+              <w:rFonts w:eastAsiaTheme="minorEastAsia"/>
+              <w:noProof/>
+            </w:rPr>
+          </w:pPr>
+          <w:hyperlink w:anchor="_Toc20670040" w:history="1">
+            <w:r>
+              <w:rPr>
+                <w:rStyle w:val="Hyperlink"/>
+                <w:noProof/>
+              </w:rPr>
+              <w:t>Score.java</w:t>
+            </w:r>
+            <w:r>
+              <w:rPr>
+                <w:noProof/>
+                <w:webHidden/>
+              </w:rPr>
+              <w:tab/>
+            </w:r>
+            <w:r>
+              <w:rPr>
+                <w:noProof/>
+                <w:webHidden/>
+              </w:rPr>
+              <w:fldChar w:fldCharType="begin"/>
+            </w:r>
+            <w:r>
+              <w:rPr>
+                <w:noProof/>
+                <w:webHidden/>
+              </w:rPr>
+              <w:instrText xml:space="preserve"> PAGEREF _Toc20670040 \h </w:instrText>
+            </w:r>
+            <w:r>
+              <w:rPr>
+                <w:noProof/>
+                <w:webHidden/>
+              </w:rPr>
+            </w:r>
+            <w:r>
+              <w:rPr>
+                <w:noProof/>
+                <w:webHidden/>
+              </w:rPr>
+              <w:fldChar w:fldCharType="separate"/>
+            </w:r>
+            <w:r>
+              <w:rPr>
+                <w:noProof/>
+                <w:webHidden/>
+              </w:rPr>
+              <w:t>4</w:t>
+            </w:r>
+            <w:r>
+              <w:rPr>
+                <w:noProof/>
+                <w:webHidden/>
+              </w:rPr>
+              <w:fldChar w:fldCharType="end"/>
+            </w:r>
+          </w:hyperlink>
+        </w:p>
+        <w:p>
+          <w:pPr>
+            <w:pStyle w:val="TOC1"/>
+            <w:tabs>
+              <w:tab w:val="right" w:leader="dot" w:pos="9350"/>
+            </w:tabs>
+            <w:rPr>
+              <w:rFonts w:eastAsiaTheme="minorEastAsia"/>
+              <w:noProof/>
+            </w:rPr>
+          </w:pPr>
+          <w:hyperlink w:anchor="_Toc20670041" w:history="1">
+            <w:r>
+              <w:rPr>
+                <w:rStyle w:val="Hyperlink"/>
+                <w:noProof/>
+              </w:rPr>
+              <w:t>Concurrency Features</w:t>
+            </w:r>
+            <w:r>
+              <w:rPr>
+                <w:noProof/>
+                <w:webHidden/>
+              </w:rPr>
+              <w:tab/>
+            </w:r>
+            <w:r>
+              <w:rPr>
+                <w:noProof/>
+                <w:webHidden/>
+              </w:rPr>
+              <w:fldChar w:fldCharType="begin"/>
+            </w:r>
+            <w:r>
+              <w:rPr>
+                <w:noProof/>
+                <w:webHidden/>
+              </w:rPr>
+              <w:instrText xml:space="preserve"> PAGEREF _Toc20670041 \h </w:instrText>
+            </w:r>
+            <w:r>
+              <w:rPr>
+                <w:noProof/>
+                <w:webHidden/>
+              </w:rPr>
+            </w:r>
+            <w:r>
+              <w:rPr>
+                <w:noProof/>
+                <w:webHidden/>
+              </w:rPr>
+              <w:fldChar w:fldCharType="separate"/>
+            </w:r>
+            <w:r>
+              <w:rPr>
+                <w:noProof/>
+                <w:webHidden/>
+              </w:rPr>
+              <w:t>5</w:t>
+            </w:r>
+            <w:r>
+              <w:rPr>
+                <w:noProof/>
+                <w:webHidden/>
+              </w:rPr>
+              <w:fldChar w:fldCharType="end"/>
+            </w:r>
+          </w:hyperlink>
+        </w:p>
+        <w:p>
+          <w:pPr>
+            <w:pStyle w:val="TOC2"/>
+            <w:tabs>
+              <w:tab w:val="right" w:leader="dot" w:pos="9350"/>
+            </w:tabs>
+            <w:rPr>
+              <w:rFonts w:eastAsiaTheme="minorEastAsia"/>
+              <w:noProof/>
+            </w:rPr>
+          </w:pPr>
+          <w:hyperlink w:anchor="_Toc20670042" w:history="1">
+            <w:r>
+              <w:rPr>
+                <w:rStyle w:val="Hyperlink"/>
+                <w:noProof/>
+              </w:rPr>
+              <w:t>Atomic Variables</w:t>
+            </w:r>
+            <w:r>
+              <w:rPr>
+                <w:noProof/>
+                <w:webHidden/>
+              </w:rPr>
+              <w:tab/>
+            </w:r>
+            <w:r>
+              <w:rPr>
+                <w:noProof/>
+                <w:webHidden/>
+              </w:rPr>
+              <w:fldChar w:fldCharType="begin"/>
+            </w:r>
+            <w:r>
+              <w:rPr>
+                <w:noProof/>
+                <w:webHidden/>
+              </w:rPr>
+              <w:instrText xml:space="preserve"> PAGEREF _Toc20670042 \h </w:instrText>
+            </w:r>
+            <w:r>
+              <w:rPr>
+                <w:noProof/>
+                <w:webHidden/>
+              </w:rPr>
+            </w:r>
+            <w:r>
+              <w:rPr>
+                <w:noProof/>
+                <w:webHidden/>
+              </w:rPr>
+              <w:fldChar w:fldCharType="separate"/>
+            </w:r>
+            <w:r>
+              <w:rPr>
+                <w:noProof/>
+                <w:webHidden/>
+              </w:rPr>
+              <w:t>5</w:t>
+            </w:r>
+            <w:r>
+              <w:rPr>
+                <w:noProof/>
+                <w:webHidden/>
+              </w:rPr>
+              <w:fldChar w:fldCharType="end"/>
+            </w:r>
+          </w:hyperlink>
+        </w:p>
+        <w:p>
+          <w:pPr>
+            <w:pStyle w:val="TOC2"/>
+            <w:tabs>
+              <w:tab w:val="right" w:leader="dot" w:pos="9350"/>
+            </w:tabs>
+            <w:rPr>
+              <w:rFonts w:eastAsiaTheme="minorEastAsia"/>
+              <w:noProof/>
+            </w:rPr>
+          </w:pPr>
+          <w:hyperlink w:anchor="_Toc20670043" w:history="1">
+            <w:r>
+              <w:rPr>
+                <w:rStyle w:val="Hyperlink"/>
+                <w:noProof/>
+              </w:rPr>
+              <w:t>Synchronize</w:t>
+            </w:r>
+            <w:r>
+              <w:rPr>
+                <w:noProof/>
+                <w:webHidden/>
+              </w:rPr>
+              <w:tab/>
+            </w:r>
+            <w:r>
+              <w:rPr>
+                <w:noProof/>
+                <w:webHidden/>
+              </w:rPr>
+              <w:fldChar w:fldCharType="begin"/>
+            </w:r>
+            <w:r>
+              <w:rPr>
+                <w:noProof/>
+                <w:webHidden/>
+              </w:rPr>
+              <w:instrText xml:space="preserve"> PAGEREF _Toc20670043 \h </w:instrText>
+            </w:r>
+            <w:r>
+              <w:rPr>
+                <w:noProof/>
+                <w:webHidden/>
+              </w:rPr>
+            </w:r>
+            <w:r>
+              <w:rPr>
+                <w:noProof/>
+                <w:webHidden/>
+              </w:rPr>
+              <w:fldChar w:fldCharType="separate"/>
+            </w:r>
+            <w:r>
+              <w:rPr>
+                <w:noProof/>
+                <w:webHidden/>
+              </w:rPr>
+              <w:t>5</w:t>
+            </w:r>
+            <w:r>
+              <w:rPr>
+                <w:noProof/>
+                <w:webHidden/>
+              </w:rPr>
+              <w:fldChar w:fldCharType="end"/>
+            </w:r>
+          </w:hyperlink>
+        </w:p>
+        <w:p>
+          <w:pPr>
+            <w:pStyle w:val="TOC2"/>
+            <w:tabs>
+              <w:tab w:val="right" w:leader="dot" w:pos="9350"/>
+            </w:tabs>
+            <w:rPr>
+              <w:rFonts w:eastAsiaTheme="minorEastAsia"/>
+              <w:noProof/>
+            </w:rPr>
+          </w:pPr>
+          <w:hyperlink w:anchor="_Toc20670044" w:history="1">
+            <w:r>
+              <w:rPr>
+                <w:rStyle w:val="Hyperlink"/>
+                <w:noProof/>
+              </w:rPr>
+              <w:t>Volatile Variables</w:t>
+            </w:r>
+            <w:r>
+              <w:rPr>
+                <w:noProof/>
+                <w:webHidden/>
+              </w:rPr>
+              <w:tab/>
+            </w:r>
+            <w:r>
+              <w:rPr>
+                <w:noProof/>
+                <w:webHidden/>
+              </w:rPr>
+              <w:fldChar w:fldCharType="begin"/>
+            </w:r>
+            <w:r>
+              <w:rPr>
+                <w:noProof/>
+                <w:webHidden/>
+              </w:rPr>
+              <w:instrText xml:space="preserve"> PAGEREF _Toc20670044 \h </w:instrText>
+            </w:r>
+            <w:r>
+              <w:rPr>
+                <w:noProof/>
+                <w:webHidden/>
+              </w:rPr>
+            </w:r>
+            <w:r>
+              <w:rPr>
+                <w:noProof/>
+                <w:webHidden/>
+              </w:rPr>
+              <w:fldChar w:fldCharType="separate"/>
+            </w:r>
+            <w:r>
+              <w:rPr>
+                <w:noProof/>
+                <w:webHidden/>
+              </w:rPr>
+              <w:t>5</w:t>
+            </w:r>
+            <w:r>
+              <w:rPr>
+                <w:noProof/>
+                <w:webHidden/>
+              </w:rPr>
+              <w:fldChar w:fldCharType="end"/>
+            </w:r>
+          </w:hyperlink>
+        </w:p>
+        <w:p>
+          <w:pPr>
+            <w:pStyle w:val="TOC1"/>
+            <w:tabs>
+              <w:tab w:val="right" w:leader="dot" w:pos="9350"/>
+            </w:tabs>
+            <w:rPr>
+              <w:rFonts w:eastAsiaTheme="minorEastAsia"/>
+              <w:noProof/>
+            </w:rPr>
+          </w:pPr>
+          <w:hyperlink w:anchor="_Toc20670045" w:history="1">
+            <w:r>
+              <w:rPr>
+                <w:rStyle w:val="Hyperlink"/>
+                <w:noProof/>
+              </w:rPr>
+              <w:t>Ensuring….</w:t>
+            </w:r>
+            <w:r>
+              <w:rPr>
+                <w:noProof/>
+                <w:webHidden/>
+              </w:rPr>
+              <w:tab/>
+            </w:r>
+            <w:r>
+              <w:rPr>
+                <w:noProof/>
+                <w:webHidden/>
+              </w:rPr>
+              <w:fldChar w:fldCharType="begin"/>
+            </w:r>
+            <w:r>
+              <w:rPr>
+                <w:noProof/>
+                <w:webHidden/>
+              </w:rPr>
+              <w:instrText xml:space="preserve"> PAGEREF _Toc20670045 \h </w:instrText>
+            </w:r>
+            <w:r>
+              <w:rPr>
+                <w:noProof/>
+                <w:webHidden/>
+              </w:rPr>
+            </w:r>
+            <w:r>
+              <w:rPr>
+                <w:noProof/>
+                <w:webHidden/>
+              </w:rPr>
+              <w:fldChar w:fldCharType="separate"/>
+            </w:r>
+            <w:r>
+              <w:rPr>
+                <w:noProof/>
+                <w:webHidden/>
+              </w:rPr>
+              <w:t>6</w:t>
+            </w:r>
+            <w:r>
+              <w:rPr>
+                <w:noProof/>
+                <w:webHidden/>
+              </w:rPr>
+              <w:fldChar w:fldCharType="end"/>
+            </w:r>
+          </w:hyperlink>
+        </w:p>
+        <w:p>
+          <w:pPr>
+            <w:pStyle w:val="TOC2"/>
+            <w:tabs>
+              <w:tab w:val="right" w:leader="dot" w:pos="9350"/>
+            </w:tabs>
+            <w:rPr>
+              <w:rFonts w:eastAsiaTheme="minorEastAsia"/>
+              <w:noProof/>
+            </w:rPr>
+          </w:pPr>
+          <w:hyperlink w:anchor="_Toc20670046" w:history="1">
+            <w:r>
+              <w:rPr>
+                <w:rStyle w:val="Hyperlink"/>
+                <w:noProof/>
+              </w:rPr>
+              <w:t>Thread Safety</w:t>
+            </w:r>
+            <w:r>
+              <w:rPr>
+                <w:noProof/>
+                <w:webHidden/>
+              </w:rPr>
+              <w:tab/>
+            </w:r>
+            <w:r>
+              <w:rPr>
+                <w:noProof/>
+                <w:webHidden/>
+              </w:rPr>
+              <w:fldChar w:fldCharType="begin"/>
+            </w:r>
+            <w:r>
+              <w:rPr>
+                <w:noProof/>
+                <w:webHidden/>
+              </w:rPr>
+              <w:instrText xml:space="preserve"> PAGEREF _Toc20670046 \h </w:instrText>
+            </w:r>
+            <w:r>
+              <w:rPr>
+                <w:noProof/>
+                <w:webHidden/>
+              </w:rPr>
+            </w:r>
+            <w:r>
+              <w:rPr>
+                <w:noProof/>
+                <w:webHidden/>
+              </w:rPr>
+              <w:fldChar w:fldCharType="separate"/>
+            </w:r>
+            <w:r>
+              <w:rPr>
+                <w:noProof/>
+                <w:webHidden/>
+              </w:rPr>
+              <w:t>6</w:t>
             </w:r>
             <w:r>
               <w:rPr>
@@ -692,17 +1175,11 @@
     <w:p/>
     <w:p/>
     <w:p/>
-    <w:p/>
-    <w:p/>
-    <w:p/>
-    <w:p/>
-    <w:p/>
-    <w:p/>
     <w:p>
       <w:pPr>
         <w:pStyle w:val="Heading1"/>
       </w:pPr>
-      <w:bookmarkStart w:id="0" w:name="_Toc20654303"/>
+      <w:bookmarkStart w:id="0" w:name="_Toc20670035"/>
       <w:r>
         <w:lastRenderedPageBreak/>
         <w:t>Classes and Modifications</w:t>
@@ -727,7 +1204,7 @@
       <w:pPr>
         <w:pStyle w:val="Heading2"/>
       </w:pPr>
-      <w:bookmarkStart w:id="1" w:name="_Toc20654304"/>
+      <w:bookmarkStart w:id="1" w:name="_Toc20670036"/>
       <w:r>
         <w:t>wordThreads.java</w:t>
       </w:r>
@@ -850,7 +1327,7 @@
       <w:pPr>
         <w:pStyle w:val="Heading2"/>
       </w:pPr>
-      <w:bookmarkStart w:id="2" w:name="_Toc20654305"/>
+      <w:bookmarkStart w:id="2" w:name="_Toc20670037"/>
       <w:r>
         <w:t>wordEntry.java</w:t>
       </w:r>
@@ -914,7 +1391,7 @@
       <w:pPr>
         <w:pStyle w:val="Heading2"/>
       </w:pPr>
-      <w:bookmarkStart w:id="3" w:name="_Toc20654306"/>
+      <w:bookmarkStart w:id="3" w:name="_Toc20670038"/>
       <w:r>
         <w:t>WordApp.java</w:t>
       </w:r>
@@ -1160,7 +1637,6 @@
     </w:p>
     <w:p>
       <w:pPr>
-        <w:pStyle w:val="ListParagraph"/>
         <w:rPr>
           <w:b/>
           <w:color w:val="FF0000"/>
@@ -1171,13 +1647,636 @@
       <w:pPr>
         <w:pStyle w:val="Heading2"/>
       </w:pPr>
-      <w:bookmarkStart w:id="4" w:name="_Toc20654307"/>
+      <w:bookmarkStart w:id="4" w:name="_Toc20670039"/>
       <w:r>
         <w:t>WordPanel.java</w:t>
       </w:r>
       <w:bookmarkEnd w:id="4"/>
     </w:p>
+    <w:p>
+      <w:r>
+        <w:t xml:space="preserve">The run method in the </w:t>
+      </w:r>
+      <w:proofErr w:type="spellStart"/>
+      <w:r>
+        <w:t>wordPanel</w:t>
+      </w:r>
+      <w:proofErr w:type="spellEnd"/>
+      <w:r>
+        <w:t xml:space="preserve"> class was modified such that it creates a thread for every word on the screen. The thread begins its execution when it uses the start method to trigger the run method in the </w:t>
+      </w:r>
+      <w:proofErr w:type="spellStart"/>
+      <w:r>
+        <w:t>wordThread</w:t>
+      </w:r>
+      <w:proofErr w:type="spellEnd"/>
+      <w:r>
+        <w:t xml:space="preserve"> class. The run method also creates an object of the </w:t>
+      </w:r>
+      <w:proofErr w:type="spellStart"/>
+      <w:r>
+        <w:t>wordThread</w:t>
+      </w:r>
+      <w:proofErr w:type="spellEnd"/>
+      <w:r>
+        <w:t xml:space="preserve"> class by passing the “I” value and the class itself as parameters in the constructor within </w:t>
+      </w:r>
+      <w:proofErr w:type="gramStart"/>
+      <w:r>
+        <w:t>the for</w:t>
+      </w:r>
+      <w:proofErr w:type="gramEnd"/>
+      <w:r>
+        <w:t xml:space="preserve"> loop.</w:t>
+      </w:r>
+    </w:p>
     <w:p/>
+    <w:p>
+      <w:pPr>
+        <w:pStyle w:val="Heading2"/>
+      </w:pPr>
+      <w:bookmarkStart w:id="5" w:name="_Toc20670040"/>
+      <w:r>
+        <w:t>Score.java</w:t>
+      </w:r>
+      <w:bookmarkEnd w:id="5"/>
+    </w:p>
+    <w:p>
+      <w:r>
+        <w:t>I ensure that the s</w:t>
+      </w:r>
+      <w:r>
+        <w:t xml:space="preserve">core class used atomic variables rather than synchronizing every method </w:t>
+      </w:r>
+      <w:r>
+        <w:t>to guarantee of isolation from interrupts by concurrent threads. More about this is explained in the next section.</w:t>
+      </w:r>
+    </w:p>
+    <w:p/>
+    <w:p/>
+    <w:p/>
+    <w:p/>
+    <w:p/>
+    <w:p/>
+    <w:p/>
+    <w:p/>
+    <w:p/>
+    <w:p>
+      <w:pPr>
+        <w:pStyle w:val="Heading1"/>
+      </w:pPr>
+      <w:bookmarkStart w:id="6" w:name="_Toc20670041"/>
+      <w:r>
+        <w:lastRenderedPageBreak/>
+        <w:t>Concurrency Features</w:t>
+      </w:r>
+      <w:bookmarkEnd w:id="6"/>
+    </w:p>
+    <w:p>
+      <w:proofErr w:type="gramStart"/>
+      <w:r>
+        <w:t>A list and description of all the concurrency features that I have used within my program to ensure the safest and most accurate results.</w:t>
+      </w:r>
+      <w:proofErr w:type="gramEnd"/>
+      <w:r>
+        <w:t xml:space="preserve"> The next section explains how these features were used within the program.</w:t>
+      </w:r>
+    </w:p>
+    <w:p>
+      <w:pPr>
+        <w:pStyle w:val="Heading2"/>
+      </w:pPr>
+      <w:bookmarkStart w:id="7" w:name="_Toc20670042"/>
+      <w:r>
+        <w:t>Atomic Variables</w:t>
+      </w:r>
+      <w:bookmarkEnd w:id="7"/>
+    </w:p>
+    <w:p>
+      <w:r>
+        <w:t>Atomic operations in java are used such that a single unit of task can be performed while there is no interference from any other operations. When it comes to multi-threaded environments, this is very significant as it makes sure that there is isolation and is interrupt free when other threads are using the same data.</w:t>
+      </w:r>
+    </w:p>
+    <w:p>
+      <w:r>
+        <w:t>Atomic variables were necessary for this program as we</w:t>
+      </w:r>
+      <w:r>
+        <w:t xml:space="preserve"> have multiple threads that are accessing the same variable and so we can minimize the use of synchronization blocks and methods</w:t>
+      </w:r>
+      <w:r>
+        <w:t>, thus the program is more readable and the code is less prone to errors. Atomic operations are also generally faster and thus more efficient than synchronize. Although, it does have certain downfalls and that is why I had to use synchronize in the other parts of my program.</w:t>
+      </w:r>
+    </w:p>
+    <w:p/>
+    <w:p>
+      <w:pPr>
+        <w:pStyle w:val="Heading2"/>
+      </w:pPr>
+      <w:bookmarkStart w:id="8" w:name="_Toc20670043"/>
+      <w:r>
+        <w:t>Synchronize</w:t>
+      </w:r>
+      <w:bookmarkEnd w:id="8"/>
+      <w:r>
+        <w:t xml:space="preserve"> </w:t>
+      </w:r>
+    </w:p>
+    <w:p>
+      <w:r>
+        <w:t xml:space="preserve">Synchronized blocks and methods </w:t>
+      </w:r>
+      <w:proofErr w:type="gramStart"/>
+      <w:r>
+        <w:t>are  built</w:t>
+      </w:r>
+      <w:proofErr w:type="gramEnd"/>
+      <w:r>
+        <w:t>-in Java locking mechanism for enforcing atomicity via reentrant locks. It uses the “synchronized” keyword to distinguish between what is synchronized or not, and once a certain portion of the code is synchronized it mean</w:t>
+      </w:r>
+      <w:r>
+        <w:t>s that only one thread can execute inside the block and thus</w:t>
+      </w:r>
+      <w:r>
+        <w:t>, the other threads are blocked until the current thread within the synchronized block completes executing.</w:t>
+      </w:r>
+    </w:p>
+    <w:p>
+      <w:r>
+        <w:t xml:space="preserve">In this program I used synchronized methods and synchronized blocks. Synchronized methods were used in the score class where atomic operations were not useable due to bad </w:t>
+      </w:r>
+      <w:proofErr w:type="spellStart"/>
+      <w:r>
+        <w:t>interleavings</w:t>
+      </w:r>
+      <w:proofErr w:type="spellEnd"/>
+      <w:r>
+        <w:t>.</w:t>
+      </w:r>
+      <w:r>
+        <w:t xml:space="preserve"> The provided </w:t>
+      </w:r>
+      <w:proofErr w:type="spellStart"/>
+      <w:r>
+        <w:t>WordRecord</w:t>
+      </w:r>
+      <w:proofErr w:type="spellEnd"/>
+      <w:r>
+        <w:t xml:space="preserve"> class also had synchronized methods which helped in concurrency aspects of this assignment. </w:t>
+      </w:r>
+      <w:proofErr w:type="spellStart"/>
+      <w:r>
+        <w:t>Synchornized</w:t>
+      </w:r>
+      <w:proofErr w:type="spellEnd"/>
+      <w:r>
+        <w:t xml:space="preserve"> meth</w:t>
+      </w:r>
+      <w:r>
+        <w:t>ods ensure that threads execute</w:t>
+      </w:r>
+      <w:r>
+        <w:t xml:space="preserve"> on the instance that the method is part of </w:t>
+      </w:r>
+      <w:proofErr w:type="gramStart"/>
+      <w:r>
+        <w:t>( in</w:t>
+      </w:r>
+      <w:proofErr w:type="gramEnd"/>
+      <w:r>
+        <w:t xml:space="preserve"> this case it is the score and </w:t>
+      </w:r>
+      <w:proofErr w:type="spellStart"/>
+      <w:r>
+        <w:t>WordRecord</w:t>
+      </w:r>
+      <w:proofErr w:type="spellEnd"/>
+      <w:r>
+        <w:t xml:space="preserve"> classes)</w:t>
+      </w:r>
+      <w:r>
+        <w:t>. Whereas syn</w:t>
+      </w:r>
+      <w:r>
+        <w:t>chronized blocks were used in the run method of the executing threads, these were necessary as it ensured that counters were not over incremented and authenticity remained. The next sections explained how it maintained accuracy.\</w:t>
+      </w:r>
+    </w:p>
+    <w:p>
+      <w:pPr>
+        <w:pStyle w:val="Heading2"/>
+        <w:rPr>
+          <w:rFonts w:asciiTheme="minorHAnsi" w:eastAsiaTheme="minorHAnsi" w:hAnsiTheme="minorHAnsi" w:cstheme="minorBidi"/>
+          <w:b w:val="0"/>
+          <w:bCs w:val="0"/>
+          <w:color w:val="auto"/>
+          <w:sz w:val="22"/>
+          <w:szCs w:val="22"/>
+        </w:rPr>
+      </w:pPr>
+    </w:p>
+    <w:p>
+      <w:pPr>
+        <w:pStyle w:val="Heading2"/>
+      </w:pPr>
+      <w:bookmarkStart w:id="9" w:name="_Toc20670044"/>
+      <w:r>
+        <w:t>Volatile Variables</w:t>
+      </w:r>
+      <w:bookmarkEnd w:id="9"/>
+    </w:p>
+    <w:p>
+      <w:r>
+        <w:t>The keyword volatile is an indication to the compiler and Threads to always read the value from main memory. This keyword also guarantees visibility and ordering and prevents reordering of code within synchronized blocks.</w:t>
+      </w:r>
+    </w:p>
+    <w:p>
+      <w:r>
+        <w:t>The volatile variable “check” was a very important variable for this code to start and stop the threads from executing</w:t>
+      </w:r>
+      <w:r>
+        <w:t xml:space="preserve"> as you will see in the next section</w:t>
+      </w:r>
+      <w:r>
+        <w:t>.</w:t>
+      </w:r>
+    </w:p>
+    <w:p>
+      <w:pPr>
+        <w:pStyle w:val="Heading1"/>
+      </w:pPr>
+      <w:bookmarkStart w:id="10" w:name="_Toc20670045"/>
+      <w:r>
+        <w:lastRenderedPageBreak/>
+        <w:t>Ensuring….</w:t>
+      </w:r>
+      <w:bookmarkEnd w:id="10"/>
+    </w:p>
+    <w:p>
+      <w:pPr>
+        <w:pStyle w:val="Heading2"/>
+      </w:pPr>
+      <w:bookmarkStart w:id="11" w:name="_Toc20670046"/>
+      <w:r>
+        <w:t>Thread Safety</w:t>
+      </w:r>
+      <w:bookmarkEnd w:id="11"/>
+    </w:p>
+    <w:p>
+      <w:r>
+        <w:t>Thread safety was an important factor to consider in this project. As there are multiple threads running in the background constantly doing checks, we a</w:t>
+      </w:r>
+      <w:r>
+        <w:t>re bound to get race conditions. To minimize these race conditions and ensure each thread is executing on it</w:t>
+      </w:r>
+      <w:r>
+        <w:t>s</w:t>
+      </w:r>
+      <w:r>
+        <w:t xml:space="preserve"> own without interrupting other threads, I used the concurrency fe</w:t>
+      </w:r>
+      <w:r>
+        <w:t>atures that are mentioned above.</w:t>
+      </w:r>
+    </w:p>
+    <w:p>
+      <w:r>
+        <w:t>There are a couple of places that require protecting of data. Firstly, the score cla</w:t>
+      </w:r>
+      <w:r>
+        <w:t xml:space="preserve">ss, the </w:t>
+      </w:r>
+      <w:proofErr w:type="spellStart"/>
+      <w:r>
+        <w:t>intial</w:t>
+      </w:r>
+      <w:proofErr w:type="spellEnd"/>
+      <w:r>
+        <w:t xml:space="preserve"> score class was just a class with setters and getters but once </w:t>
+      </w:r>
+      <w:proofErr w:type="gramStart"/>
+      <w:r>
+        <w:t>the  threads</w:t>
+      </w:r>
+      <w:proofErr w:type="gramEnd"/>
+      <w:r>
+        <w:t xml:space="preserve"> were created, I noticed race conditions, where the results were not accurate. The caught and missed were being wrongly incremented because multiple threads were accessing it and wrongly changing the values. To resolve this issue, I made the variables in the score class atomic variables, this ensures that other threads would not interrupt the variables when one thread was</w:t>
+      </w:r>
+      <w:r>
+        <w:t xml:space="preserve"> reading and writing to these variables</w:t>
+      </w:r>
+      <w:r>
+        <w:t>.</w:t>
+      </w:r>
+      <w:r>
+        <w:t xml:space="preserve"> Thus it was very important to change the variables from regular integers to atomic Integers. For example, in the condition where I check if the maximum number of words has been reached, I had to use the </w:t>
+      </w:r>
+      <w:proofErr w:type="spellStart"/>
+      <w:r>
+        <w:t>getTotal</w:t>
+      </w:r>
+      <w:proofErr w:type="spellEnd"/>
+      <w:r>
+        <w:t xml:space="preserve"> method from the score class, this was initially giving me issues as some threads hadn’t executed yet, and the </w:t>
+      </w:r>
+      <w:proofErr w:type="spellStart"/>
+      <w:r>
+        <w:t>getTotal</w:t>
+      </w:r>
+      <w:proofErr w:type="spellEnd"/>
+      <w:r>
+        <w:t xml:space="preserve"> did not return the correct value, this issue was fixed by </w:t>
+      </w:r>
+      <w:proofErr w:type="gramStart"/>
+      <w:r>
+        <w:t>using  atomicity</w:t>
+      </w:r>
+      <w:proofErr w:type="gramEnd"/>
+      <w:r>
+        <w:t>.</w:t>
+      </w:r>
+    </w:p>
+    <w:p>
+      <w:r>
+        <w:t xml:space="preserve">The volatile variable </w:t>
+      </w:r>
+      <w:r>
+        <w:t>“</w:t>
+      </w:r>
+      <w:r>
+        <w:t>check</w:t>
+      </w:r>
+      <w:r>
+        <w:t>”</w:t>
+      </w:r>
+      <w:r>
+        <w:t xml:space="preserve"> that I created was anot</w:t>
+      </w:r>
+      <w:r>
+        <w:t xml:space="preserve">her enforcer of thread safety. </w:t>
+      </w:r>
+      <w:proofErr w:type="spellStart"/>
+      <w:r>
+        <w:t>Infact</w:t>
+      </w:r>
+      <w:proofErr w:type="spellEnd"/>
+      <w:r>
+        <w:t xml:space="preserve">, it was one the most important steps, since there is no way to stop a thread anymore other than the </w:t>
+      </w:r>
+      <w:proofErr w:type="gramStart"/>
+      <w:r>
+        <w:t>interrupt(</w:t>
+      </w:r>
+      <w:proofErr w:type="gramEnd"/>
+      <w:r>
+        <w:t xml:space="preserve">) method( which is not ideal because we do not know when the thread will stop executing) I had to use a Boolean flag </w:t>
+      </w:r>
+      <w:r>
+        <w:t>that was set to true in the run method in a while loop. This helped stop the threads at any point in the game (</w:t>
+      </w:r>
+      <w:proofErr w:type="spellStart"/>
+      <w:r>
+        <w:t>eg</w:t>
+      </w:r>
+      <w:proofErr w:type="spellEnd"/>
+      <w:r>
+        <w:t xml:space="preserve"> pause, end) it also helped the game automatically stop by setting the Boolean to false when the maximum words was reached. Once the Boolean is set to false, the threads are killed and cannot execute any more hence not allowing for race conditions as the variables cannot get incremented.</w:t>
+      </w:r>
+    </w:p>
+    <w:p/>
+    <w:p>
+      <w:pPr>
+        <w:pStyle w:val="Heading2"/>
+      </w:pPr>
+      <w:r>
+        <w:t>Thread Synchronization</w:t>
+      </w:r>
+    </w:p>
+    <w:p>
+      <w:r>
+        <w:t xml:space="preserve"> </w:t>
+      </w:r>
+      <w:r>
+        <w:t xml:space="preserve">Other than the provided synchronized methods that were in the </w:t>
+      </w:r>
+      <w:r>
+        <w:t xml:space="preserve">given </w:t>
+      </w:r>
+      <w:proofErr w:type="spellStart"/>
+      <w:r>
+        <w:t>wordThread</w:t>
+      </w:r>
+      <w:proofErr w:type="spellEnd"/>
+      <w:r>
+        <w:t xml:space="preserve"> class, I made the </w:t>
+      </w:r>
+      <w:proofErr w:type="spellStart"/>
+      <w:r>
+        <w:t>caughtWord</w:t>
+      </w:r>
+      <w:proofErr w:type="spellEnd"/>
+      <w:r>
+        <w:t xml:space="preserve"> method in the score class synchronized </w:t>
+      </w:r>
+      <w:proofErr w:type="spellStart"/>
+      <w:r>
+        <w:t>aswell</w:t>
+      </w:r>
+      <w:proofErr w:type="spellEnd"/>
+      <w:r>
+        <w:t>. I also used a synchronized method to return the typed text in my inner class to make sure that the correct word is compared to when the threads for checking is executing. This will allow words to be written even at super speed but still give the correct result. Thus eliminating race conditions where the incorrect word is compared to.</w:t>
+      </w:r>
+    </w:p>
+    <w:p>
+      <w:r>
+        <w:t xml:space="preserve">I also used thread blocks in both my run methods when I was comparing the </w:t>
+      </w:r>
+      <w:proofErr w:type="spellStart"/>
+      <w:r>
+        <w:t>totalWords</w:t>
+      </w:r>
+      <w:proofErr w:type="spellEnd"/>
+      <w:r>
+        <w:t xml:space="preserve"> to the maximum number of words in order to give the appropriate response. This was necessary, because if otherwise, the missed/caught counter may give in correct results because the threads may have not executed yet</w:t>
+      </w:r>
+      <w:r>
+        <w:t>.</w:t>
+      </w:r>
+    </w:p>
+    <w:p/>
+    <w:p>
+      <w:pPr>
+        <w:pStyle w:val="Heading2"/>
+      </w:pPr>
+      <w:proofErr w:type="spellStart"/>
+      <w:r>
+        <w:lastRenderedPageBreak/>
+        <w:t>Liveness</w:t>
+      </w:r>
+      <w:proofErr w:type="spellEnd"/>
+      <w:r>
+        <w:t xml:space="preserve"> and </w:t>
+      </w:r>
+      <w:proofErr w:type="spellStart"/>
+      <w:r>
+        <w:t>DeadLocks</w:t>
+      </w:r>
+      <w:proofErr w:type="spellEnd"/>
+      <w:r>
+        <w:t xml:space="preserve"> </w:t>
+      </w:r>
+    </w:p>
+    <w:p>
+      <w:r>
+        <w:t xml:space="preserve">To prevent </w:t>
+      </w:r>
+      <w:proofErr w:type="spellStart"/>
+      <w:r>
+        <w:t>liveness</w:t>
+      </w:r>
+      <w:proofErr w:type="spellEnd"/>
+      <w:r>
+        <w:t xml:space="preserve"> and deadlocks I used synchronized methods, these methods were also independent of each other which resolved deadlock issues and none of threads accessed the shared data which would’ve causing them to provide incorrect results.</w:t>
+      </w:r>
+    </w:p>
+    <w:p/>
+    <w:p>
+      <w:pPr>
+        <w:pStyle w:val="Heading1"/>
+      </w:pPr>
+      <w:r>
+        <w:t>Validation of results</w:t>
+      </w:r>
+    </w:p>
+    <w:p>
+      <w:r>
+        <w:t xml:space="preserve">In order to validate the results, I made all the words on the screen to drop by the same amount, </w:t>
+      </w:r>
+      <w:proofErr w:type="gramStart"/>
+      <w:r>
+        <w:t>This</w:t>
+      </w:r>
+      <w:proofErr w:type="gramEnd"/>
+      <w:r>
+        <w:t xml:space="preserve"> would show me whether there were any race conditions when the threads were executing. Initially, I was getting wrong results (the total words exceeded the maximum words) but after careful analysis and implementation of the above stated concurrency tactics, I was able to resolve this and it gave me the correct results. </w:t>
+      </w:r>
+    </w:p>
+    <w:p>
+      <w:r>
+        <w:t xml:space="preserve">I played around with the program multiple times and can confirm that I did not see any problems to the eye. This does not mean that there are no errors at all </w:t>
+      </w:r>
+      <w:proofErr w:type="spellStart"/>
+      <w:r>
+        <w:t>ofcourse</w:t>
+      </w:r>
+      <w:proofErr w:type="spellEnd"/>
+      <w:r>
+        <w:t>.</w:t>
+      </w:r>
+    </w:p>
+    <w:p/>
+    <w:p>
+      <w:pPr>
+        <w:pStyle w:val="Heading1"/>
+      </w:pPr>
+      <w:r>
+        <w:t>Model-View-Controller</w:t>
+      </w:r>
+    </w:p>
+    <w:p>
+      <w:r>
+        <w:t xml:space="preserve">The </w:t>
+      </w:r>
+      <w:proofErr w:type="spellStart"/>
+      <w:r>
+        <w:t>wordDictionary</w:t>
+      </w:r>
+      <w:proofErr w:type="spellEnd"/>
+      <w:r>
+        <w:t xml:space="preserve">, </w:t>
+      </w:r>
+      <w:proofErr w:type="spellStart"/>
+      <w:r>
+        <w:t>wordRecord</w:t>
+      </w:r>
+      <w:proofErr w:type="spellEnd"/>
+      <w:r>
+        <w:t xml:space="preserve"> and Score class all fall under the model. This is because these classes are independent of the user interface. These classes are only </w:t>
+      </w:r>
+      <w:proofErr w:type="gramStart"/>
+      <w:r>
+        <w:t>used  to</w:t>
+      </w:r>
+      <w:proofErr w:type="gramEnd"/>
+      <w:r>
+        <w:t xml:space="preserve"> directly manage the data and logic of the application.</w:t>
+      </w:r>
+    </w:p>
+    <w:p>
+      <w:r>
+        <w:t xml:space="preserve">The </w:t>
+      </w:r>
+      <w:proofErr w:type="spellStart"/>
+      <w:r>
+        <w:t>wordApp</w:t>
+      </w:r>
+      <w:proofErr w:type="spellEnd"/>
+      <w:r>
+        <w:t xml:space="preserve"> and </w:t>
+      </w:r>
+      <w:proofErr w:type="spellStart"/>
+      <w:r>
+        <w:t>wordPanel</w:t>
+      </w:r>
+      <w:proofErr w:type="spellEnd"/>
+      <w:r>
+        <w:t xml:space="preserve"> are in charge of the animation on the </w:t>
+      </w:r>
+      <w:proofErr w:type="spellStart"/>
+      <w:r>
+        <w:t>gui</w:t>
+      </w:r>
+      <w:proofErr w:type="spellEnd"/>
+      <w:r>
+        <w:t>, thus this falls under the view component, because it is used to represent the information(in this case words, buttons and listeners) on the screen.</w:t>
+      </w:r>
+    </w:p>
+    <w:p>
+      <w:r>
+        <w:t xml:space="preserve">Finally, the </w:t>
+      </w:r>
+      <w:proofErr w:type="spellStart"/>
+      <w:r>
+        <w:t>WordThread</w:t>
+      </w:r>
+      <w:proofErr w:type="spellEnd"/>
+      <w:r>
+        <w:t xml:space="preserve"> and </w:t>
+      </w:r>
+      <w:proofErr w:type="spellStart"/>
+      <w:r>
+        <w:t>WordEntry</w:t>
+      </w:r>
+      <w:proofErr w:type="spellEnd"/>
+      <w:r>
+        <w:t xml:space="preserve"> is the controller, </w:t>
+      </w:r>
+      <w:proofErr w:type="gramStart"/>
+      <w:r>
+        <w:t>This</w:t>
+      </w:r>
+      <w:proofErr w:type="gramEnd"/>
+      <w:r>
+        <w:t xml:space="preserve"> is because these classes are in charge of the actual actions caused by the user. It allows the words to drop on the screen, it takes care of any word entered by the user and it is also constantly checking to see if there is any change that needs to manipulate the model (</w:t>
+      </w:r>
+      <w:proofErr w:type="spellStart"/>
+      <w:r>
+        <w:t>eg</w:t>
+      </w:r>
+      <w:proofErr w:type="spellEnd"/>
+      <w:r>
+        <w:t xml:space="preserve"> maximum words reached).</w:t>
+      </w:r>
+    </w:p>
     <w:sectPr>
       <w:pgSz w:w="12240" w:h="15840"/>
       <w:pgMar w:top="1440" w:right="1440" w:bottom="1440" w:left="1440" w:header="720" w:footer="720" w:gutter="0"/>
@@ -3072,7 +4171,7 @@
 </file>
 
 <file path=customXml/itemProps2.xml><?xml version="1.0" encoding="utf-8"?>
-<ds:datastoreItem xmlns:ds="http://schemas.openxmlformats.org/officeDocument/2006/customXml" ds:itemID="{F36A714E-0A17-4456-A2DD-F7B02BEE6520}">
+<ds:datastoreItem xmlns:ds="http://schemas.openxmlformats.org/officeDocument/2006/customXml" ds:itemID="{0D75BD5A-6BB9-4322-AE30-12C0B15E4581}">
   <ds:schemaRefs>
     <ds:schemaRef ds:uri="http://schemas.openxmlformats.org/officeDocument/2006/bibliography"/>
   </ds:schemaRefs>

</xml_diff>